<commit_message>
Add Enemy generation and motionn
</commit_message>
<xml_diff>
--- a/designProposal/Project Proposal.docx
+++ b/designProposal/Project Proposal.docx
@@ -21,16 +21,15 @@
         </w:rPr>
         <w:t>Butani</w:t>
       </w:r>
+      <w:proofErr w:type="spellEnd"/>
+    </w:p>
+    <w:p>
+      <w:pPr>
+        <w:rPr>
+          <w:rFonts w:ascii="Times New Roman" w:hAnsi="Times New Roman" w:cs="Times New Roman"/>
+        </w:rPr>
+      </w:pPr>
       <w:bookmarkStart w:id="0" w:name="_GoBack"/>
-      <w:bookmarkEnd w:id="0"/>
-      <w:proofErr w:type="spellEnd"/>
-    </w:p>
-    <w:p>
-      <w:pPr>
-        <w:rPr>
-          <w:rFonts w:ascii="Times New Roman" w:hAnsi="Times New Roman" w:cs="Times New Roman"/>
-        </w:rPr>
-      </w:pPr>
       <w:r>
         <w:rPr>
           <w:rFonts w:ascii="Times New Roman" w:hAnsi="Times New Roman" w:cs="Times New Roman"/>
@@ -38,6 +37,7 @@
         <w:t>Design Proposal</w:t>
       </w:r>
     </w:p>
+    <w:bookmarkEnd w:id="0"/>
     <w:p>
       <w:pPr>
         <w:rPr>
@@ -668,21 +668,19 @@
         <w:rPr>
           <w:rFonts w:ascii="Times New Roman" w:hAnsi="Times New Roman" w:cs="Times New Roman"/>
         </w:rPr>
-        <w:t xml:space="preserve"> function, but I want to make it such that each enemy has its own </w:t>
-      </w:r>
-      <w:proofErr w:type="spellStart"/>
-      <w:r>
-        <w:rPr>
-          <w:rFonts w:ascii="Times New Roman" w:hAnsi="Times New Roman" w:cs="Times New Roman"/>
-        </w:rPr>
-        <w:t>moement</w:t>
-      </w:r>
-      <w:proofErr w:type="spellEnd"/>
-      <w:r>
-        <w:rPr>
-          <w:rFonts w:ascii="Times New Roman" w:hAnsi="Times New Roman" w:cs="Times New Roman"/>
-        </w:rPr>
-        <w:t xml:space="preserve"> pattern that it must complete. For enemies that I would like to make easier to fight, I will make their </w:t>
+        <w:t xml:space="preserve"> function, but I want to make it such that each enemy has its own mo</w:t>
+      </w:r>
+      <w:r>
+        <w:rPr>
+          <w:rFonts w:ascii="Times New Roman" w:hAnsi="Times New Roman" w:cs="Times New Roman"/>
+        </w:rPr>
+        <w:t>v</w:t>
+      </w:r>
+      <w:r>
+        <w:rPr>
+          <w:rFonts w:ascii="Times New Roman" w:hAnsi="Times New Roman" w:cs="Times New Roman"/>
+        </w:rPr>
+        <w:t xml:space="preserve">ement pattern that it must complete. For enemies that I would like to make easier to fight, I will make their </w:t>
       </w:r>
       <w:proofErr w:type="spellStart"/>
       <w:r>
@@ -906,7 +904,13 @@
         <w:rPr>
           <w:rFonts w:ascii="Times New Roman" w:hAnsi="Times New Roman" w:cs="Times New Roman"/>
         </w:rPr>
-        <w:t>github</w:t>
+        <w:t>G</w:t>
+      </w:r>
+      <w:r>
+        <w:rPr>
+          <w:rFonts w:ascii="Times New Roman" w:hAnsi="Times New Roman" w:cs="Times New Roman"/>
+        </w:rPr>
+        <w:t>ithub</w:t>
       </w:r>
       <w:proofErr w:type="spellEnd"/>
       <w:r>

</xml_diff>

<commit_message>
Add AI, help screen, sprites
</commit_message>
<xml_diff>
--- a/designProposal/Project Proposal.docx
+++ b/designProposal/Project Proposal.docx
@@ -29,7 +29,6 @@
           <w:rFonts w:ascii="Times New Roman" w:hAnsi="Times New Roman" w:cs="Times New Roman"/>
         </w:rPr>
       </w:pPr>
-      <w:bookmarkStart w:id="0" w:name="_GoBack"/>
       <w:r>
         <w:rPr>
           <w:rFonts w:ascii="Times New Roman" w:hAnsi="Times New Roman" w:cs="Times New Roman"/>
@@ -37,7 +36,6 @@
         <w:t>Design Proposal</w:t>
       </w:r>
     </w:p>
-    <w:bookmarkEnd w:id="0"/>
     <w:p>
       <w:pPr>
         <w:rPr>
@@ -989,6 +987,53 @@
           <w:rFonts w:ascii="Times New Roman" w:hAnsi="Times New Roman" w:cs="Times New Roman"/>
         </w:rPr>
         <w:t xml:space="preserve"> </w:t>
+      </w:r>
+    </w:p>
+    <w:p>
+      <w:pPr>
+        <w:rPr>
+          <w:rFonts w:ascii="Times New Roman" w:hAnsi="Times New Roman" w:cs="Times New Roman"/>
+          <w:b/>
+          <w:bCs/>
+        </w:rPr>
+      </w:pPr>
+      <w:r>
+        <w:rPr>
+          <w:rFonts w:ascii="Times New Roman" w:hAnsi="Times New Roman" w:cs="Times New Roman"/>
+          <w:b/>
+          <w:bCs/>
+        </w:rPr>
+        <w:t>TP2 Update:</w:t>
+      </w:r>
+    </w:p>
+    <w:p>
+      <w:pPr>
+        <w:rPr>
+          <w:rFonts w:ascii="Times New Roman" w:hAnsi="Times New Roman" w:cs="Times New Roman"/>
+          <w:b/>
+          <w:bCs/>
+        </w:rPr>
+      </w:pPr>
+    </w:p>
+    <w:p>
+      <w:pPr>
+        <w:rPr>
+          <w:rFonts w:ascii="Times New Roman" w:hAnsi="Times New Roman" w:cs="Times New Roman"/>
+        </w:rPr>
+      </w:pPr>
+      <w:r>
+        <w:rPr>
+          <w:rFonts w:ascii="Times New Roman" w:hAnsi="Times New Roman" w:cs="Times New Roman"/>
+        </w:rPr>
+        <w:t xml:space="preserve">I have not made any sizeable </w:t>
+      </w:r>
+      <w:bookmarkStart w:id="0" w:name="_GoBack"/>
+      <w:bookmarkEnd w:id="0"/>
+      <w:r>
+        <w:rPr>
+          <w:rFonts w:ascii="Times New Roman" w:hAnsi="Times New Roman" w:cs="Times New Roman"/>
+        </w:rPr>
+        <w:t>changes to the structure I proposed earlier and have yet to implement what is not already there.</w:t>
       </w:r>
     </w:p>
     <w:sectPr>

</xml_diff>